<commit_message>
Some game classes added
</commit_message>
<xml_diff>
--- a/Tetris in java.docx
+++ b/Tetris in java.docx
@@ -5,41 +5,35 @@
     <w:p>
       <w:pPr>
         <w:rPr>
+          <w:sz w:val="24"/>
+          <w:szCs w:val="24"/>
           <w:lang w:val="pt-PT"/>
         </w:rPr>
       </w:pPr>
-      <w:proofErr w:type="spellStart"/>
-      <w:r>
-        <w:rPr>
+      <w:r>
+        <w:rPr>
+          <w:sz w:val="24"/>
+          <w:szCs w:val="24"/>
           <w:lang w:val="pt-PT"/>
         </w:rPr>
         <w:t>Tetris</w:t>
       </w:r>
-      <w:proofErr w:type="spellEnd"/>
-      <w:r>
-        <w:rPr>
+      <w:bookmarkStart w:id="0" w:name="_GoBack"/>
+      <w:bookmarkEnd w:id="0"/>
+      <w:r>
+        <w:rPr>
+          <w:sz w:val="24"/>
+          <w:szCs w:val="24"/>
           <w:lang w:val="pt-PT"/>
         </w:rPr>
-        <w:t xml:space="preserve"> in java – ver. 2.0 </w:t>
-      </w:r>
-      <w:proofErr w:type="spellStart"/>
-      <w:r>
-        <w:rPr>
-          <w:lang w:val="pt-PT"/>
-        </w:rPr>
-        <w:t>xpto</w:t>
-      </w:r>
-      <w:proofErr w:type="spellEnd"/>
-      <w:r>
-        <w:rPr>
-          <w:lang w:val="pt-PT"/>
-        </w:rPr>
-        <w:t xml:space="preserve"> 3000 gt2</w:t>
+        <w:t xml:space="preserve"> in java – ver. 2.0 xpto 3000 gt2</w:t>
       </w:r>
     </w:p>
     <w:p>
       <w:pPr>
         <w:rPr>
+          <w:sz w:val="24"/>
+          <w:szCs w:val="24"/>
           <w:lang w:val="pt-PT"/>
         </w:rPr>
       </w:pPr>
@@ -47,273 +41,546 @@
     <w:p>
       <w:pPr>
         <w:jc w:val="both"/>
+        <w:rPr>
+          <w:sz w:val="24"/>
+          <w:szCs w:val="24"/>
+        </w:rPr>
       </w:pPr>
       <w:r>
-        <w:t xml:space="preserve">The Project for now will have two </w:t>
-      </w:r>
-      <w:r>
-        <w:t>packages. A package controlling the game itself (Game package) and a package containing the different elements of the game</w:t>
-      </w:r>
-      <w:r>
+        <w:rPr>
+          <w:sz w:val="24"/>
+          <w:szCs w:val="24"/>
+        </w:rPr>
+        <w:t>The Project for now will have two packages. A package controlling the game itself (Game package) and a package containing the different elements of the game</w:t>
+      </w:r>
+      <w:r>
+        <w:rPr>
+          <w:sz w:val="24"/>
+          <w:szCs w:val="24"/>
+        </w:rPr>
         <w:t xml:space="preserve"> (Tetris package)</w:t>
       </w:r>
       <w:r>
+        <w:rPr>
+          <w:sz w:val="24"/>
+          <w:szCs w:val="24"/>
+        </w:rPr>
         <w:t xml:space="preserve">. </w:t>
       </w:r>
     </w:p>
     <w:p>
       <w:pPr>
         <w:jc w:val="both"/>
+        <w:rPr>
+          <w:sz w:val="24"/>
+          <w:szCs w:val="24"/>
+        </w:rPr>
       </w:pPr>
       <w:r>
+        <w:rPr>
+          <w:sz w:val="24"/>
+          <w:szCs w:val="24"/>
+        </w:rPr>
         <w:t xml:space="preserve">The cli will have a </w:t>
       </w:r>
       <w:proofErr w:type="spellStart"/>
       <w:r>
+        <w:rPr>
+          <w:sz w:val="24"/>
+          <w:szCs w:val="24"/>
+        </w:rPr>
         <w:t>Tetris.class</w:t>
       </w:r>
       <w:proofErr w:type="spellEnd"/>
       <w:r>
+        <w:rPr>
+          <w:sz w:val="24"/>
+          <w:szCs w:val="24"/>
+        </w:rPr>
         <w:t xml:space="preserve"> and will perform actions over it. This class will have two </w:t>
       </w:r>
       <w:proofErr w:type="spellStart"/>
       <w:r>
+        <w:rPr>
+          <w:sz w:val="24"/>
+          <w:szCs w:val="24"/>
+        </w:rPr>
         <w:t>Tetramino.class</w:t>
       </w:r>
       <w:proofErr w:type="spellEnd"/>
       <w:r>
+        <w:rPr>
+          <w:sz w:val="24"/>
+          <w:szCs w:val="24"/>
+        </w:rPr>
         <w:t xml:space="preserve"> objects, one </w:t>
       </w:r>
       <w:proofErr w:type="spellStart"/>
       <w:r>
+        <w:rPr>
+          <w:sz w:val="24"/>
+          <w:szCs w:val="24"/>
+        </w:rPr>
         <w:t>Table.class</w:t>
       </w:r>
       <w:proofErr w:type="spellEnd"/>
       <w:r>
+        <w:rPr>
+          <w:sz w:val="24"/>
+          <w:szCs w:val="24"/>
+        </w:rPr>
         <w:t xml:space="preserve"> and a </w:t>
       </w:r>
       <w:proofErr w:type="spellStart"/>
       <w:r>
+        <w:rPr>
+          <w:sz w:val="24"/>
+          <w:szCs w:val="24"/>
+        </w:rPr>
         <w:t>Gamestate</w:t>
       </w:r>
       <w:proofErr w:type="spellEnd"/>
       <w:r>
+        <w:rPr>
+          <w:sz w:val="24"/>
+          <w:szCs w:val="24"/>
+        </w:rPr>
         <w:t>.</w:t>
       </w:r>
     </w:p>
     <w:p>
       <w:pPr>
         <w:jc w:val="both"/>
+        <w:rPr>
+          <w:sz w:val="24"/>
+          <w:szCs w:val="24"/>
+        </w:rPr>
       </w:pPr>
       <w:r>
+        <w:rPr>
+          <w:sz w:val="24"/>
+          <w:szCs w:val="24"/>
+        </w:rPr>
         <w:t xml:space="preserve">The </w:t>
       </w:r>
       <w:proofErr w:type="spellStart"/>
       <w:r>
+        <w:rPr>
+          <w:sz w:val="24"/>
+          <w:szCs w:val="24"/>
+        </w:rPr>
         <w:t>Tetramino.class</w:t>
       </w:r>
       <w:proofErr w:type="spellEnd"/>
       <w:r>
+        <w:rPr>
+          <w:sz w:val="24"/>
+          <w:szCs w:val="24"/>
+        </w:rPr>
         <w:t xml:space="preserve"> has a rotation state and four </w:t>
       </w:r>
       <w:proofErr w:type="spellStart"/>
       <w:r>
+        <w:rPr>
+          <w:sz w:val="24"/>
+          <w:szCs w:val="24"/>
+        </w:rPr>
         <w:t>Cube.class</w:t>
       </w:r>
       <w:proofErr w:type="spellEnd"/>
       <w:r>
+        <w:rPr>
+          <w:sz w:val="24"/>
+          <w:szCs w:val="24"/>
+        </w:rPr>
         <w:t xml:space="preserve"> objects. </w:t>
       </w:r>
       <w:r>
+        <w:rPr>
+          <w:sz w:val="24"/>
+          <w:szCs w:val="24"/>
+        </w:rPr>
         <w:t>T</w:t>
       </w:r>
       <w:r>
+        <w:rPr>
+          <w:sz w:val="24"/>
+          <w:szCs w:val="24"/>
+        </w:rPr>
         <w:t xml:space="preserve">he </w:t>
       </w:r>
       <w:proofErr w:type="spellStart"/>
       <w:r>
+        <w:rPr>
+          <w:sz w:val="24"/>
+          <w:szCs w:val="24"/>
+        </w:rPr>
         <w:t>Cube.class</w:t>
       </w:r>
       <w:proofErr w:type="spellEnd"/>
       <w:r>
+        <w:rPr>
+          <w:sz w:val="24"/>
+          <w:szCs w:val="24"/>
+        </w:rPr>
         <w:t xml:space="preserve"> objects will be given the</w:t>
       </w:r>
       <w:r>
+        <w:rPr>
+          <w:sz w:val="24"/>
+          <w:szCs w:val="24"/>
+        </w:rPr>
         <w:t xml:space="preserve"> appropriate information upon creation of the </w:t>
       </w:r>
       <w:proofErr w:type="spellStart"/>
       <w:r>
+        <w:rPr>
+          <w:sz w:val="24"/>
+          <w:szCs w:val="24"/>
+        </w:rPr>
         <w:t>Tetramino</w:t>
       </w:r>
       <w:proofErr w:type="spellEnd"/>
       <w:r>
+        <w:rPr>
+          <w:sz w:val="24"/>
+          <w:szCs w:val="24"/>
+        </w:rPr>
         <w:t xml:space="preserve">. To create a </w:t>
       </w:r>
       <w:proofErr w:type="spellStart"/>
       <w:r>
+        <w:rPr>
+          <w:sz w:val="24"/>
+          <w:szCs w:val="24"/>
+        </w:rPr>
         <w:t>Tetramino</w:t>
       </w:r>
       <w:proofErr w:type="spellEnd"/>
       <w:r>
+        <w:rPr>
+          <w:sz w:val="24"/>
+          <w:szCs w:val="24"/>
+        </w:rPr>
         <w:t xml:space="preserve"> the program uses one of seven derived classes of </w:t>
       </w:r>
       <w:proofErr w:type="spellStart"/>
       <w:r>
+        <w:rPr>
+          <w:sz w:val="24"/>
+          <w:szCs w:val="24"/>
+        </w:rPr>
         <w:t>Tetramino.class</w:t>
       </w:r>
       <w:proofErr w:type="spellEnd"/>
       <w:r>
+        <w:rPr>
+          <w:sz w:val="24"/>
+          <w:szCs w:val="24"/>
+        </w:rPr>
         <w:t xml:space="preserve"> (TETRA_L, TETRA_J, TETRA_O, TETRA_I, TETRA_Z, TETRA_S)</w:t>
       </w:r>
       <w:r>
+        <w:rPr>
+          <w:sz w:val="24"/>
+          <w:szCs w:val="24"/>
+        </w:rPr>
         <w:t xml:space="preserve">. </w:t>
       </w:r>
       <w:r>
+        <w:rPr>
+          <w:sz w:val="24"/>
+          <w:szCs w:val="24"/>
+        </w:rPr>
         <w:t xml:space="preserve">The command line interface will randomly generate for the </w:t>
       </w:r>
       <w:proofErr w:type="spellStart"/>
       <w:r>
+        <w:rPr>
+          <w:sz w:val="24"/>
+          <w:szCs w:val="24"/>
+        </w:rPr>
         <w:t>Tetris.class</w:t>
       </w:r>
       <w:proofErr w:type="spellEnd"/>
       <w:r>
-        <w:t xml:space="preserve"> two initial Tetraminos. The derived class that was randomly generated will give specific coordinates for his four </w:t>
-      </w:r>
-      <w:proofErr w:type="spellStart"/>
-      <w:r>
+        <w:rPr>
+          <w:sz w:val="24"/>
+          <w:szCs w:val="24"/>
+        </w:rPr>
+        <w:t xml:space="preserve"> two initial </w:t>
+      </w:r>
+      <w:proofErr w:type="spellStart"/>
+      <w:r>
+        <w:rPr>
+          <w:sz w:val="24"/>
+          <w:szCs w:val="24"/>
+        </w:rPr>
+        <w:t>Tetraminos</w:t>
+      </w:r>
+      <w:proofErr w:type="spellEnd"/>
+      <w:r>
+        <w:rPr>
+          <w:sz w:val="24"/>
+          <w:szCs w:val="24"/>
+        </w:rPr>
+        <w:t xml:space="preserve">. The derived class that was randomly generated will give specific coordinates for his four </w:t>
+      </w:r>
+      <w:proofErr w:type="spellStart"/>
+      <w:r>
+        <w:rPr>
+          <w:sz w:val="24"/>
+          <w:szCs w:val="24"/>
+        </w:rPr>
         <w:t>Cube.class</w:t>
       </w:r>
       <w:proofErr w:type="spellEnd"/>
       <w:r>
+        <w:rPr>
+          <w:sz w:val="24"/>
+          <w:szCs w:val="24"/>
+        </w:rPr>
         <w:t xml:space="preserve"> objects. </w:t>
       </w:r>
     </w:p>
     <w:p>
       <w:pPr>
         <w:jc w:val="both"/>
+        <w:rPr>
+          <w:sz w:val="24"/>
+          <w:szCs w:val="24"/>
+        </w:rPr>
       </w:pPr>
       <w:r>
+        <w:rPr>
+          <w:sz w:val="24"/>
+          <w:szCs w:val="24"/>
+        </w:rPr>
         <w:t xml:space="preserve">This </w:t>
       </w:r>
       <w:proofErr w:type="spellStart"/>
       <w:r>
+        <w:rPr>
+          <w:sz w:val="24"/>
+          <w:szCs w:val="24"/>
+        </w:rPr>
         <w:t>Cube.class</w:t>
       </w:r>
       <w:proofErr w:type="spellEnd"/>
       <w:r>
+        <w:rPr>
+          <w:sz w:val="24"/>
+          <w:szCs w:val="24"/>
+        </w:rPr>
         <w:t xml:space="preserve"> will have </w:t>
       </w:r>
       <w:proofErr w:type="spellStart"/>
       <w:r>
+        <w:rPr>
+          <w:sz w:val="24"/>
+          <w:szCs w:val="24"/>
+        </w:rPr>
         <w:t>originaly</w:t>
       </w:r>
       <w:proofErr w:type="spellEnd"/>
       <w:r>
+        <w:rPr>
+          <w:sz w:val="24"/>
+          <w:szCs w:val="24"/>
+        </w:rPr>
         <w:t xml:space="preserve"> a x and y position and are frequently updated according to the user movement. In the first version they will have a char but later it can be an image.</w:t>
       </w:r>
       <w:r>
+        <w:rPr>
+          <w:sz w:val="24"/>
+          <w:szCs w:val="24"/>
+        </w:rPr>
         <w:t xml:space="preserve"> It will be used to print.</w:t>
       </w:r>
     </w:p>
     <w:p>
       <w:pPr>
         <w:jc w:val="both"/>
+        <w:rPr>
+          <w:sz w:val="24"/>
+          <w:szCs w:val="24"/>
+        </w:rPr>
       </w:pPr>
       <w:r>
+        <w:rPr>
+          <w:sz w:val="24"/>
+          <w:szCs w:val="24"/>
+        </w:rPr>
         <w:t xml:space="preserve">The Table class will have Cube array allocated accordingly with the Width and Height. Will also have an </w:t>
       </w:r>
       <w:proofErr w:type="spellStart"/>
       <w:r>
+        <w:rPr>
+          <w:sz w:val="24"/>
+          <w:szCs w:val="24"/>
+        </w:rPr>
         <w:t>ArrayList</w:t>
       </w:r>
       <w:proofErr w:type="spellEnd"/>
       <w:r>
-        <w:t xml:space="preserve"> of Cubes where all Cubes from the Tetraminos are stored. This array List will have a major importance because it will allow to repaint in the array of cubes and will be used for tests of collisions, for asserts and for line </w:t>
-      </w:r>
-      <w:r>
-        <w:t>deletion</w:t>
-      </w:r>
-      <w:r>
-        <w:t>.</w:t>
+        <w:rPr>
+          <w:sz w:val="24"/>
+          <w:szCs w:val="24"/>
+        </w:rPr>
+        <w:t xml:space="preserve"> of Cubes where all Cubes from the Tetraminos are stored. This array List will have a major importance because it will allow to repaint in the array of cubes and will be used for tests of collisions, for asserts and for line deletion.</w:t>
       </w:r>
     </w:p>
     <w:p>
       <w:pPr>
         <w:jc w:val="both"/>
+        <w:rPr>
+          <w:sz w:val="24"/>
+          <w:szCs w:val="24"/>
+        </w:rPr>
       </w:pPr>
       <w:r>
+        <w:rPr>
+          <w:sz w:val="24"/>
+          <w:szCs w:val="24"/>
+        </w:rPr>
         <w:t xml:space="preserve">The paint method will have </w:t>
       </w:r>
       <w:proofErr w:type="spellStart"/>
       <w:r>
+        <w:rPr>
+          <w:sz w:val="24"/>
+          <w:szCs w:val="24"/>
+        </w:rPr>
         <w:t>originaly</w:t>
       </w:r>
       <w:proofErr w:type="spellEnd"/>
       <w:r>
+        <w:rPr>
+          <w:sz w:val="24"/>
+          <w:szCs w:val="24"/>
+        </w:rPr>
         <w:t xml:space="preserve"> the array of cubes at blank. And upon the repaint will paint it according to each cube of the array list. Prints in the screen and </w:t>
       </w:r>
       <w:proofErr w:type="spellStart"/>
       <w:r>
+        <w:rPr>
+          <w:sz w:val="24"/>
+          <w:szCs w:val="24"/>
+        </w:rPr>
         <w:t>leves</w:t>
       </w:r>
       <w:proofErr w:type="spellEnd"/>
       <w:r>
+        <w:rPr>
+          <w:sz w:val="24"/>
+          <w:szCs w:val="24"/>
+        </w:rPr>
         <w:t xml:space="preserve"> the array with blanks again. This method will only </w:t>
       </w:r>
       <w:proofErr w:type="gramStart"/>
       <w:r>
+        <w:rPr>
+          <w:sz w:val="24"/>
+          <w:szCs w:val="24"/>
+        </w:rPr>
         <w:t>uses</w:t>
       </w:r>
       <w:proofErr w:type="gramEnd"/>
       <w:r>
+        <w:rPr>
+          <w:sz w:val="24"/>
+          <w:szCs w:val="24"/>
+        </w:rPr>
         <w:t xml:space="preserve"> the x and y of the cubes to paint, no erase required. </w:t>
       </w:r>
     </w:p>
     <w:p>
       <w:pPr>
         <w:jc w:val="both"/>
+        <w:rPr>
+          <w:sz w:val="24"/>
+          <w:szCs w:val="24"/>
+        </w:rPr>
       </w:pPr>
       <w:r>
+        <w:rPr>
+          <w:sz w:val="24"/>
+          <w:szCs w:val="24"/>
+        </w:rPr>
         <w:t xml:space="preserve">To delete a </w:t>
       </w:r>
       <w:proofErr w:type="gramStart"/>
       <w:r>
+        <w:rPr>
+          <w:sz w:val="24"/>
+          <w:szCs w:val="24"/>
+        </w:rPr>
         <w:t>line</w:t>
       </w:r>
       <w:proofErr w:type="gramEnd"/>
       <w:r>
+        <w:rPr>
+          <w:sz w:val="24"/>
+          <w:szCs w:val="24"/>
+        </w:rPr>
         <w:t xml:space="preserve"> it verifies if there are cubes with the same y for every x position. If </w:t>
       </w:r>
       <w:proofErr w:type="gramStart"/>
       <w:r>
+        <w:rPr>
+          <w:sz w:val="24"/>
+          <w:szCs w:val="24"/>
+        </w:rPr>
         <w:t>positive</w:t>
       </w:r>
       <w:proofErr w:type="gramEnd"/>
       <w:r>
+        <w:rPr>
+          <w:sz w:val="24"/>
+          <w:szCs w:val="24"/>
+        </w:rPr>
         <w:t xml:space="preserve"> then those cubes are deleted. And calls another function to </w:t>
       </w:r>
       <w:proofErr w:type="spellStart"/>
       <w:r>
+        <w:rPr>
+          <w:sz w:val="24"/>
+          <w:szCs w:val="24"/>
+        </w:rPr>
         <w:t>dincrement</w:t>
       </w:r>
       <w:proofErr w:type="spellEnd"/>
       <w:r>
+        <w:rPr>
+          <w:sz w:val="24"/>
+          <w:szCs w:val="24"/>
+        </w:rPr>
         <w:t xml:space="preserve"> of one unit in the y of all cubes that have that variable bigger than the line deleted.</w:t>
       </w:r>
     </w:p>
     <w:p>
       <w:pPr>
         <w:jc w:val="both"/>
+        <w:rPr>
+          <w:sz w:val="24"/>
+          <w:szCs w:val="24"/>
+        </w:rPr>
       </w:pPr>
       <w:r>
+        <w:rPr>
+          <w:sz w:val="24"/>
+          <w:szCs w:val="24"/>
+        </w:rPr>
         <w:t xml:space="preserve">Within the movement </w:t>
       </w:r>
-      <w:bookmarkStart w:id="0" w:name="_GoBack"/>
-      <w:bookmarkEnd w:id="0"/>
     </w:p>
     <w:p>
       <w:pPr>
         <w:jc w:val="both"/>
+        <w:rPr>
+          <w:sz w:val="24"/>
+          <w:szCs w:val="24"/>
+        </w:rPr>
       </w:pPr>
     </w:p>
     <w:sectPr>
@@ -721,13 +988,13 @@
     <w:name w:val="Normal"/>
     <w:qFormat/>
   </w:style>
-  <w:style w:type="character" w:default="1" w:styleId="Tipodeletrapredefinidodopargrafo">
+  <w:style w:type="character" w:default="1" w:styleId="DefaultParagraphFont">
     <w:name w:val="Default Paragraph Font"/>
     <w:uiPriority w:val="1"/>
     <w:semiHidden/>
     <w:unhideWhenUsed/>
   </w:style>
-  <w:style w:type="table" w:default="1" w:styleId="Tabelanormal">
+  <w:style w:type="table" w:default="1" w:styleId="TableNormal">
     <w:name w:val="Normal Table"/>
     <w:uiPriority w:val="99"/>
     <w:semiHidden/>
@@ -742,7 +1009,7 @@
       </w:tblCellMar>
     </w:tblPr>
   </w:style>
-  <w:style w:type="numbering" w:default="1" w:styleId="Semlista">
+  <w:style w:type="numbering" w:default="1" w:styleId="NoList">
     <w:name w:val="No List"/>
     <w:uiPriority w:val="99"/>
     <w:semiHidden/>

</xml_diff>